<commit_message>
Updated list of required python packages
</commit_message>
<xml_diff>
--- a/docs/Requiered-Python-Packages.docx
+++ b/docs/Requiered-Python-Packages.docx
@@ -3,58 +3,257 @@
 <w:document xmlns:wpc="http://schemas.microsoft.com/office/word/2010/wordprocessingCanvas" xmlns:mc="http://schemas.openxmlformats.org/markup-compatibility/2006" xmlns:o="urn:schemas-microsoft-com:office:office" xmlns:r="http://schemas.openxmlformats.org/officeDocument/2006/relationships" xmlns:m="http://schemas.openxmlformats.org/officeDocument/2006/math" xmlns:v="urn:schemas-microsoft-com:vml" xmlns:wp14="http://schemas.microsoft.com/office/word/2010/wordprocessingDrawing" xmlns:wp="http://schemas.openxmlformats.org/drawingml/2006/wordprocessingDrawing" xmlns:w10="urn:schemas-microsoft-com:office:word" xmlns:w="http://schemas.openxmlformats.org/wordprocessingml/2006/main" xmlns:w14="http://schemas.microsoft.com/office/word/2010/wordml" xmlns:w15="http://schemas.microsoft.com/office/word/2012/wordml" xmlns:wpg="http://schemas.microsoft.com/office/word/2010/wordprocessingGroup" xmlns:wpi="http://schemas.microsoft.com/office/word/2010/wordprocessingInk" xmlns:wne="http://schemas.microsoft.com/office/word/2006/wordml" xmlns:wps="http://schemas.microsoft.com/office/word/2010/wordprocessingShape" mc:Ignorable="w14 w15 wp14">
   <w:body>
     <w:p>
-      <w:proofErr w:type="spellStart"/>
-      <w:proofErr w:type="gramStart"/>
-      <w:r>
-        <w:t>django</w:t>
-      </w:r>
-      <w:proofErr w:type="spellEnd"/>
-      <w:proofErr w:type="gramEnd"/>
-      <w:r>
-        <w:t>==1.6.2</w:t>
-      </w:r>
-    </w:p>
-    <w:p>
-      <w:proofErr w:type="spellStart"/>
-      <w:proofErr w:type="gramStart"/>
-      <w:r>
-        <w:t>django</w:t>
-      </w:r>
-      <w:proofErr w:type="spellEnd"/>
-      <w:r>
-        <w:t>-rest-framework</w:t>
-      </w:r>
-      <w:proofErr w:type="gramEnd"/>
-      <w:r>
-        <w:t>==2.3.13</w:t>
-      </w:r>
-    </w:p>
-    <w:p>
-      <w:proofErr w:type="spellStart"/>
-      <w:r>
-        <w:t>django</w:t>
-      </w:r>
-      <w:proofErr w:type="spellEnd"/>
-      <w:r>
-        <w:t>-rest-framework</w:t>
-      </w:r>
-      <w:r>
-        <w:t>-</w:t>
-      </w:r>
-      <w:proofErr w:type="spellStart"/>
-      <w:r>
-        <w:t>mongoengine</w:t>
-      </w:r>
-      <w:proofErr w:type="spellEnd"/>
-      <w:r>
-        <w:t>==</w:t>
-      </w:r>
-      <w:r>
-        <w:t>1.3</w:t>
+      <w:pPr>
+        <w:widowControl w:val="0"/>
+        <w:jc w:val="center"/>
+      </w:pPr>
+      <w:r>
+        <w:rPr>
+          <w:sz w:val="36"/>
+        </w:rPr>
+        <w:t>Required Python Packages</w:t>
+      </w:r>
+    </w:p>
+    <w:p/>
+    <w:p>
+      <w:r>
+        <w:t xml:space="preserve">This document provides a list of all python packages that are required to make the MDCS run well. Between parentheses is the version number that should be used for each package. </w:t>
+      </w:r>
+    </w:p>
+    <w:p>
+      <w:r>
+        <w:t>To install a specific version of a package, the following command can be used:</w:t>
+      </w:r>
+    </w:p>
+    <w:p>
+      <w:proofErr w:type="gramStart"/>
+      <w:r>
+        <w:t>pip</w:t>
+      </w:r>
+      <w:proofErr w:type="gramEnd"/>
+      <w:r>
+        <w:t xml:space="preserve"> install &lt;PACKAGE_NAME&gt;==&lt;PACKAGE_VERSION&gt;</w:t>
+      </w:r>
+    </w:p>
+    <w:p/>
+    <w:p>
+      <w:proofErr w:type="gramStart"/>
+      <w:r>
+        <w:t>pip</w:t>
+      </w:r>
+      <w:proofErr w:type="gramEnd"/>
+      <w:r>
+        <w:t xml:space="preserve"> (1.5.4)</w:t>
+      </w:r>
+    </w:p>
+    <w:p>
+      <w:proofErr w:type="spellStart"/>
+      <w:proofErr w:type="gramStart"/>
+      <w:r>
+        <w:t>virtualenv</w:t>
+      </w:r>
+      <w:proofErr w:type="spellEnd"/>
+      <w:proofErr w:type="gramEnd"/>
+      <w:r>
+        <w:t xml:space="preserve"> (1.9.1)</w:t>
       </w:r>
       <w:bookmarkStart w:id="0" w:name="_GoBack"/>
       <w:bookmarkEnd w:id="0"/>
     </w:p>
+    <w:p>
+      <w:proofErr w:type="spellStart"/>
+      <w:proofErr w:type="gramStart"/>
+      <w:r>
+        <w:t>pyzmq</w:t>
+      </w:r>
+      <w:proofErr w:type="spellEnd"/>
+      <w:proofErr w:type="gramEnd"/>
+      <w:r>
+        <w:t xml:space="preserve"> (14.3.1)</w:t>
+      </w:r>
+    </w:p>
+    <w:p>
+      <w:proofErr w:type="spellStart"/>
+      <w:proofErr w:type="gramStart"/>
+      <w:r>
+        <w:t>mongoengine</w:t>
+      </w:r>
+      <w:proofErr w:type="spellEnd"/>
+      <w:proofErr w:type="gramEnd"/>
+      <w:r>
+        <w:t xml:space="preserve"> (0.8.7)</w:t>
+      </w:r>
+    </w:p>
+    <w:p>
+      <w:proofErr w:type="spellStart"/>
+      <w:r>
+        <w:t>Django</w:t>
+      </w:r>
+      <w:proofErr w:type="spellEnd"/>
+      <w:r>
+        <w:t xml:space="preserve"> (1.6.2)</w:t>
+      </w:r>
+    </w:p>
+    <w:p>
+      <w:proofErr w:type="spellStart"/>
+      <w:proofErr w:type="gramStart"/>
+      <w:r>
+        <w:t>django-dajax</w:t>
+      </w:r>
+      <w:proofErr w:type="spellEnd"/>
+      <w:proofErr w:type="gramEnd"/>
+      <w:r>
+        <w:t xml:space="preserve"> (0.9.2)</w:t>
+      </w:r>
+    </w:p>
+    <w:p>
+      <w:proofErr w:type="spellStart"/>
+      <w:proofErr w:type="gramStart"/>
+      <w:r>
+        <w:t>django-dajaxice</w:t>
+      </w:r>
+      <w:proofErr w:type="spellEnd"/>
+      <w:proofErr w:type="gramEnd"/>
+      <w:r>
+        <w:t xml:space="preserve"> (0.6)</w:t>
+      </w:r>
+    </w:p>
+    <w:p>
+      <w:proofErr w:type="gramStart"/>
+      <w:r>
+        <w:t>python-</w:t>
+      </w:r>
+      <w:proofErr w:type="spellStart"/>
+      <w:r>
+        <w:t>ldap</w:t>
+      </w:r>
+      <w:proofErr w:type="spellEnd"/>
+      <w:proofErr w:type="gramEnd"/>
+      <w:r>
+        <w:t xml:space="preserve"> (2.4.15)</w:t>
+      </w:r>
+    </w:p>
+    <w:p>
+      <w:proofErr w:type="spellStart"/>
+      <w:proofErr w:type="gramStart"/>
+      <w:r>
+        <w:t>django-auth-ldap</w:t>
+      </w:r>
+      <w:proofErr w:type="spellEnd"/>
+      <w:proofErr w:type="gramEnd"/>
+      <w:r>
+        <w:t xml:space="preserve"> (1.2.0)</w:t>
+      </w:r>
+    </w:p>
+    <w:p>
+      <w:proofErr w:type="spellStart"/>
+      <w:proofErr w:type="gramStart"/>
+      <w:r>
+        <w:t>djangorestframework</w:t>
+      </w:r>
+      <w:proofErr w:type="spellEnd"/>
+      <w:proofErr w:type="gramEnd"/>
+      <w:r>
+        <w:t xml:space="preserve"> (2.3.13)</w:t>
+      </w:r>
+    </w:p>
+    <w:p>
+      <w:proofErr w:type="spellStart"/>
+      <w:proofErr w:type="gramStart"/>
+      <w:r>
+        <w:t>django</w:t>
+      </w:r>
+      <w:proofErr w:type="spellEnd"/>
+      <w:r>
+        <w:t>-rest-framework-</w:t>
+      </w:r>
+      <w:proofErr w:type="spellStart"/>
+      <w:r>
+        <w:t>mongoengine</w:t>
+      </w:r>
+      <w:proofErr w:type="spellEnd"/>
+      <w:proofErr w:type="gramEnd"/>
+      <w:r>
+        <w:t xml:space="preserve"> (1.3)</w:t>
+      </w:r>
+    </w:p>
+    <w:p>
+      <w:proofErr w:type="spellStart"/>
+      <w:proofErr w:type="gramStart"/>
+      <w:r>
+        <w:t>django</w:t>
+      </w:r>
+      <w:proofErr w:type="spellEnd"/>
+      <w:r>
+        <w:t>-rest-swagger</w:t>
+      </w:r>
+      <w:proofErr w:type="gramEnd"/>
+      <w:r>
+        <w:t xml:space="preserve"> (0.1.14)</w:t>
+      </w:r>
+    </w:p>
+    <w:p>
+      <w:proofErr w:type="spellStart"/>
+      <w:proofErr w:type="gramStart"/>
+      <w:r>
+        <w:t>xlrd</w:t>
+      </w:r>
+      <w:proofErr w:type="spellEnd"/>
+      <w:proofErr w:type="gramEnd"/>
+      <w:r>
+        <w:t xml:space="preserve"> (0.9.3)</w:t>
+      </w:r>
+    </w:p>
+    <w:p>
+      <w:proofErr w:type="spellStart"/>
+      <w:proofErr w:type="gramStart"/>
+      <w:r>
+        <w:t>xmltodict</w:t>
+      </w:r>
+      <w:proofErr w:type="spellEnd"/>
+      <w:proofErr w:type="gramEnd"/>
+      <w:r>
+        <w:t xml:space="preserve"> (0.8.7)</w:t>
+      </w:r>
+    </w:p>
+    <w:p>
+      <w:proofErr w:type="spellStart"/>
+      <w:proofErr w:type="gramStart"/>
+      <w:r>
+        <w:t>lxml</w:t>
+      </w:r>
+      <w:proofErr w:type="spellEnd"/>
+      <w:proofErr w:type="gramEnd"/>
+      <w:r>
+        <w:t xml:space="preserve"> (3.4.1)</w:t>
+      </w:r>
+    </w:p>
+    <w:p>
+      <w:proofErr w:type="gramStart"/>
+      <w:r>
+        <w:t>python-</w:t>
+      </w:r>
+      <w:proofErr w:type="spellStart"/>
+      <w:r>
+        <w:t>dateutil</w:t>
+      </w:r>
+      <w:proofErr w:type="spellEnd"/>
+      <w:proofErr w:type="gramEnd"/>
+      <w:r>
+        <w:t xml:space="preserve"> (2.2)</w:t>
+      </w:r>
+    </w:p>
+    <w:p>
+      <w:proofErr w:type="gramStart"/>
+      <w:r>
+        <w:t>requests</w:t>
+      </w:r>
+      <w:proofErr w:type="gramEnd"/>
+      <w:r>
+        <w:t xml:space="preserve"> (2.3.0)</w:t>
+      </w:r>
+    </w:p>
+    <w:p/>
     <w:p/>
     <w:sectPr>
       <w:pgSz w:w="12240" w:h="15840"/>

</xml_diff>